<commit_message>
cambios en el resumen
</commit_message>
<xml_diff>
--- a/spectra/Resumen_poster_CLAQ-2020.docx
+++ b/spectra/Resumen_poster_CLAQ-2020.docx
@@ -8,35 +8,51 @@
         <w:pStyle w:val="Yohanna"/>
       </w:pPr>
       <w:r>
-        <w:t>Determination of Silica in Wheat Leaves with ATR-FTIR-</w:t>
-      </w:r>
-      <w:proofErr w:type="spellStart"/>
-      <w:r>
-        <w:t>Chemometry</w:t>
-      </w:r>
-      <w:proofErr w:type="spellEnd"/>
+        <w:t>Determination of Silica in Wheat Leaves with ATR-FTIR-Chemometr</w:t>
+      </w:r>
+      <w:r>
+        <w:t>ics</w:t>
+      </w:r>
     </w:p>
     <w:p>
       <w:pPr>
         <w:pStyle w:val="Yohanna"/>
+        <w:rPr>
+          <w:lang w:val="es-CO"/>
+        </w:rPr>
       </w:pPr>
       <w:r>
+        <w:rPr>
+          <w:lang w:val="es-CO"/>
+        </w:rPr>
         <w:t xml:space="preserve">Felipe </w:t>
       </w:r>
       <w:proofErr w:type="spellStart"/>
       <w:r>
+        <w:rPr>
+          <w:lang w:val="es-CO"/>
+        </w:rPr>
         <w:t>Beltran</w:t>
       </w:r>
       <w:proofErr w:type="spellEnd"/>
       <w:r>
+        <w:rPr>
+          <w:lang w:val="es-CO"/>
+        </w:rPr>
         <w:t xml:space="preserve"> - Yohana Cabrera - </w:t>
       </w:r>
       <w:proofErr w:type="spellStart"/>
       <w:r>
+        <w:rPr>
+          <w:lang w:val="es-CO"/>
+        </w:rPr>
         <w:t>Andres</w:t>
       </w:r>
       <w:proofErr w:type="spellEnd"/>
       <w:r>
+        <w:rPr>
+          <w:lang w:val="es-CO"/>
+        </w:rPr>
         <w:t xml:space="preserve"> Cabrera</w:t>
       </w:r>
     </w:p>
@@ -81,7 +97,7 @@
           <w:shd w:val="clear" w:color="auto" w:fill="FFFFFF"/>
           <w:lang w:val="en-US" w:eastAsia="es-MX"/>
         </w:rPr>
-        <w:t xml:space="preserve">In this work, </w:t>
+        <w:t>In this work, we developed a nondestructive and cheap method for silicon determination using infrared spectroscopy and chemometr</w:t>
       </w:r>
       <w:r>
         <w:rPr>
@@ -89,25 +105,23 @@
           <w:shd w:val="clear" w:color="auto" w:fill="FFFFFF"/>
           <w:lang w:val="en-US" w:eastAsia="es-MX"/>
         </w:rPr>
-        <w:t xml:space="preserve">we developed a nondestructive and cheap method for silicon determination using infrared spectroscopy and </w:t>
-      </w:r>
-      <w:proofErr w:type="spellStart"/>
+        <w:t>ics</w:t>
+      </w:r>
       <w:r>
         <w:rPr>
           <w:color w:val="222222"/>
           <w:shd w:val="clear" w:color="auto" w:fill="FFFFFF"/>
           <w:lang w:val="en-US" w:eastAsia="es-MX"/>
         </w:rPr>
-        <w:t>chemometry</w:t>
-      </w:r>
-      <w:proofErr w:type="spellEnd"/>
+        <w:t>.</w:t>
+      </w:r>
       <w:r>
         <w:rPr>
           <w:color w:val="222222"/>
           <w:shd w:val="clear" w:color="auto" w:fill="FFFFFF"/>
           <w:lang w:val="en-US" w:eastAsia="es-MX"/>
         </w:rPr>
-        <w:t>.</w:t>
+        <w:t xml:space="preserve"> </w:t>
       </w:r>
       <w:r>
         <w:rPr>
@@ -115,67 +129,10 @@
           <w:shd w:val="clear" w:color="auto" w:fill="FFFFFF"/>
           <w:lang w:val="en-US" w:eastAsia="es-MX"/>
         </w:rPr>
-        <w:t xml:space="preserve"> </w:t>
-      </w:r>
-      <w:r>
-        <w:rPr>
-          <w:color w:val="222222"/>
-          <w:shd w:val="clear" w:color="auto" w:fill="FFFFFF"/>
-          <w:lang w:val="en-US" w:eastAsia="es-MX"/>
-        </w:rPr>
-        <w:t xml:space="preserve"> D</w:t>
-      </w:r>
-      <w:r>
-        <w:rPr>
-          <w:color w:val="222222"/>
-          <w:shd w:val="clear" w:color="auto" w:fill="FFFFFF"/>
-          <w:lang w:val="en-US" w:eastAsia="es-MX"/>
-        </w:rPr>
-        <w:t xml:space="preserve">ried wheat leaves grown in a greenhouse were analyzed by means of </w:t>
-      </w:r>
-      <w:r>
-        <w:rPr>
-          <w:color w:val="222222"/>
-          <w:shd w:val="clear" w:color="auto" w:fill="FFFFFF"/>
-          <w:lang w:val="en-US" w:eastAsia="es-MX"/>
-        </w:rPr>
-        <w:t>attenuated total reflection infrared spectroscopy (</w:t>
-      </w:r>
-      <w:r>
-        <w:rPr>
-          <w:color w:val="222222"/>
-          <w:shd w:val="clear" w:color="auto" w:fill="FFFFFF"/>
-          <w:lang w:val="en-US" w:eastAsia="es-MX"/>
-        </w:rPr>
-        <w:t>ATR-FTIR</w:t>
-      </w:r>
-      <w:r>
-        <w:rPr>
-          <w:color w:val="222222"/>
-          <w:shd w:val="clear" w:color="auto" w:fill="FFFFFF"/>
-          <w:lang w:val="en-US" w:eastAsia="es-MX"/>
-        </w:rPr>
-        <w:t>)</w:t>
-      </w:r>
-      <w:r>
-        <w:rPr>
-          <w:color w:val="222222"/>
-          <w:shd w:val="clear" w:color="auto" w:fill="FFFFFF"/>
-          <w:lang w:val="en-US" w:eastAsia="es-MX"/>
-        </w:rPr>
-        <w:t xml:space="preserve"> and </w:t>
-      </w:r>
-      <w:r>
-        <w:t>inductively coupled plasma-optical emission spectroscopy</w:t>
-      </w:r>
-      <w:r>
-        <w:t xml:space="preserve"> elemental analysis</w:t>
-      </w:r>
-      <w:r>
-        <w:t xml:space="preserve"> (ICP-OES).</w:t>
-      </w:r>
-      <w:r>
-        <w:t xml:space="preserve"> </w:t>
+        <w:t xml:space="preserve"> Dried wheat leaves grown in a greenhouse were analyzed by means of attenuated total reflection infrared spectroscopy (ATR-FTIR) and </w:t>
+      </w:r>
+      <w:r>
+        <w:t xml:space="preserve">inductively coupled plasma-optical emission spectroscopy elemental analysis (ICP-OES). </w:t>
       </w:r>
     </w:p>
     <w:p>
@@ -188,13 +145,78 @@
         <w:spacing w:line="240" w:lineRule="auto"/>
       </w:pPr>
       <w:r>
-        <w:t>A chemometric method based on … were applied on the spectra</w:t>
-      </w:r>
-      <w:r>
-        <w:t xml:space="preserve"> and a powerful correlation with the silicon content determined with elemental analysis was stablished</w:t>
-      </w:r>
-      <w:r>
-        <w:t>, however a strong dependence on the matrix was noted when compared with other plant tissues</w:t>
+        <w:t xml:space="preserve">A </w:t>
+      </w:r>
+      <w:r>
+        <w:t xml:space="preserve">series of models </w:t>
+      </w:r>
+      <w:r>
+        <w:t xml:space="preserve">based on multivariate ordinary least squares regression using </w:t>
+      </w:r>
+      <w:r>
+        <w:t xml:space="preserve">varying sets of </w:t>
+      </w:r>
+      <w:r>
+        <w:t>wave numbers</w:t>
+      </w:r>
+      <w:r>
+        <w:t xml:space="preserve"> selected by a genetic algorithm,</w:t>
+      </w:r>
+      <w:r>
+        <w:t xml:space="preserve"> was built using baseline corrected ATR-FTIR spectra from wheat leaves samples. </w:t>
+      </w:r>
+      <w:r>
+        <w:t>Models built with these</w:t>
+      </w:r>
+      <w:r>
+        <w:t xml:space="preserve"> sets </w:t>
+      </w:r>
+      <w:r>
+        <w:t xml:space="preserve">showed a powerful correlation </w:t>
+      </w:r>
+      <w:r>
+        <w:t xml:space="preserve">with the silicon content determined </w:t>
+      </w:r>
+      <w:r>
+        <w:t>by</w:t>
+      </w:r>
+      <w:r>
+        <w:t xml:space="preserve"> elemental analysis</w:t>
+      </w:r>
+      <w:r>
+        <w:t xml:space="preserve">. The performance in prediction of each </w:t>
+      </w:r>
+      <w:r>
+        <w:rPr>
+          <w:u w:val="single"/>
+        </w:rPr>
+        <w:t>model</w:t>
+      </w:r>
+      <w:r>
+        <w:t xml:space="preserve"> was assessed using repeated k-fold cross validation, showing a maximum error of prediction (RMSEP) of 0.1% wt</w:t>
+      </w:r>
+      <w:r>
+        <w:t>.</w:t>
+      </w:r>
+      <w:r>
+        <w:t xml:space="preserve"> with minimum model complexity of 4 selected variables. </w:t>
+      </w:r>
+      <w:proofErr w:type="gramStart"/>
+      <w:r>
+        <w:rPr>
+          <w:u w:val="single"/>
+        </w:rPr>
+        <w:t>H</w:t>
+      </w:r>
+      <w:r>
+        <w:rPr>
+          <w:u w:val="single"/>
+        </w:rPr>
+        <w:t>owever</w:t>
+      </w:r>
+      <w:proofErr w:type="gramEnd"/>
+      <w:r>
+        <w:t xml:space="preserve"> a strong dependence on the matrix was noted when compared with other plant tissues</w:t>
       </w:r>
       <w:r>
         <w:t>.</w:t>

</xml_diff>

<commit_message>
Edición al resumen del poster
</commit_message>
<xml_diff>
--- a/spectra/Resumen_poster_CLAQ-2020.docx
+++ b/spectra/Resumen_poster_CLAQ-2020.docx
@@ -2,7 +2,6 @@
 <file path=word/document.xml><?xml version="1.0" encoding="utf-8"?>
 <w:document xmlns:wpc="http://schemas.microsoft.com/office/word/2010/wordprocessingCanvas" xmlns:cx="http://schemas.microsoft.com/office/drawing/2014/chartex" xmlns:cx1="http://schemas.microsoft.com/office/drawing/2015/9/8/chartex" xmlns:cx2="http://schemas.microsoft.com/office/drawing/2015/10/21/chartex" xmlns:cx3="http://schemas.microsoft.com/office/drawing/2016/5/9/chartex" xmlns:cx4="http://schemas.microsoft.com/office/drawing/2016/5/10/chartex" xmlns:cx5="http://schemas.microsoft.com/office/drawing/2016/5/11/chartex" xmlns:cx6="http://schemas.microsoft.com/office/drawing/2016/5/12/chartex" xmlns:cx7="http://schemas.microsoft.com/office/drawing/2016/5/13/chartex" xmlns:cx8="http://schemas.microsoft.com/office/drawing/2016/5/14/chartex" xmlns:mc="http://schemas.openxmlformats.org/markup-compatibility/2006" xmlns:aink="http://schemas.microsoft.com/office/drawing/2016/ink" xmlns:am3d="http://schemas.microsoft.com/office/drawing/2017/model3d" xmlns:o="urn:schemas-microsoft-com:office:office" xmlns:r="http://schemas.openxmlformats.org/officeDocument/2006/relationships" xmlns:m="http://schemas.openxmlformats.org/officeDocument/2006/math" xmlns:v="urn:schemas-microsoft-com:vml" xmlns:wp14="http://schemas.microsoft.com/office/word/2010/wordprocessingDrawing" xmlns:wp="http://schemas.openxmlformats.org/drawingml/2006/wordprocessingDrawing" xmlns:w10="urn:schemas-microsoft-com:office:word" xmlns:w="http://schemas.openxmlformats.org/wordprocessingml/2006/main" xmlns:w14="http://schemas.microsoft.com/office/word/2010/wordml" xmlns:w15="http://schemas.microsoft.com/office/word/2012/wordml" xmlns:w16cex="http://schemas.microsoft.com/office/word/2018/wordml/cex" xmlns:w16cid="http://schemas.microsoft.com/office/word/2016/wordml/cid" xmlns:w16="http://schemas.microsoft.com/office/word/2018/wordml" xmlns:w16sdtdh="http://schemas.microsoft.com/office/word/2020/wordml/sdtdatahash" xmlns:w16se="http://schemas.microsoft.com/office/word/2015/wordml/symex" xmlns:wpg="http://schemas.microsoft.com/office/word/2010/wordprocessingGroup" xmlns:wpi="http://schemas.microsoft.com/office/word/2010/wordprocessingInk" xmlns:wne="http://schemas.microsoft.com/office/word/2006/wordml" xmlns:wps="http://schemas.microsoft.com/office/word/2010/wordprocessingShape" mc:Ignorable="w14 w15 w16se w16cid w16 w16cex w16sdtdh wp14">
   <w:body>
-    <w:p/>
     <w:p>
       <w:pPr>
         <w:pStyle w:val="Yohanna"/>
@@ -58,112 +57,169 @@
     </w:p>
     <w:p>
       <w:pPr>
-        <w:spacing w:line="240" w:lineRule="auto"/>
         <w:rPr>
           <w:color w:val="222222"/>
           <w:shd w:val="clear" w:color="auto" w:fill="FFFFFF"/>
-          <w:lang w:val="en-US" w:eastAsia="es-MX"/>
+          <w:lang w:val="en-US"/>
         </w:rPr>
       </w:pPr>
       <w:r>
-        <w:t xml:space="preserve">Although plant scientists have noted the beneficial effects of silicon for over 150 years, only during the last decades its role in high productivity agriculture systems has been thoroughly studied. The presence of silicon in plants contributes to the response of stress-relief mechanisms for environmental events such as drought and pathogen attack. Because of the importance of crops such as wheat, barley, rice, and other grasses that accumulate Si, the understanding of the relationship between this element and plant science is the focus of numerous scientific efforts. However, quantification of this element is a difficult and costly task; destructive wet chemistry methods </w:t>
+        <w:t>T</w:t>
+      </w:r>
+      <w:r>
+        <w:t xml:space="preserve">he beneficial effects of silicon </w:t>
+      </w:r>
+      <w:r>
+        <w:t>for plants have been noticed for more than a century</w:t>
+      </w:r>
+      <w:r>
+        <w:t xml:space="preserve">, </w:t>
+      </w:r>
+      <w:r>
+        <w:t xml:space="preserve">but </w:t>
+      </w:r>
+      <w:r>
+        <w:t xml:space="preserve">only during the last </w:t>
+      </w:r>
+      <w:r>
+        <w:t xml:space="preserve">two </w:t>
+      </w:r>
+      <w:r>
+        <w:t xml:space="preserve">decades its role in high productivity agriculture systems has been thoroughly studied. The presence of silicon in plants contributes to the response of stress-relief mechanisms for environmental events such as drought and pathogen attack. Because of the importance of crops such as wheat, barley, rice, and other grasses that accumulate Si, the understanding of the relationship between this element and plant science is the focus of numerous scientific efforts. </w:t>
+      </w:r>
+      <w:r>
+        <w:rPr>
+          <w:lang w:val="en-US"/>
+        </w:rPr>
+        <w:t>Q</w:t>
+      </w:r>
+      <w:r>
+        <w:rPr>
+          <w:lang w:val="en-US"/>
+        </w:rPr>
+        <w:t>uantification of this element is a difficult and costly task</w:t>
+      </w:r>
+      <w:r>
+        <w:rPr>
+          <w:lang w:val="en-US"/>
+        </w:rPr>
+        <w:t xml:space="preserve"> and</w:t>
+      </w:r>
+      <w:r>
+        <w:rPr>
+          <w:lang w:val="en-US"/>
+        </w:rPr>
+        <w:t xml:space="preserve"> destructive wet chemistry methods </w:t>
       </w:r>
       <w:r>
         <w:rPr>
           <w:color w:val="222222"/>
           <w:shd w:val="clear" w:color="auto" w:fill="FFFFFF"/>
-          <w:lang w:val="en-US" w:eastAsia="es-MX"/>
-        </w:rPr>
-        <w:t xml:space="preserve">followed by spectrophotometry are commonly used. </w:t>
-      </w:r>
-    </w:p>
-    <w:p>
-      <w:pPr>
-        <w:spacing w:line="240" w:lineRule="auto"/>
+          <w:lang w:val="en-US"/>
+        </w:rPr>
+        <w:t xml:space="preserve">are commonly used. </w:t>
+      </w:r>
+      <w:r>
         <w:rPr>
           <w:color w:val="222222"/>
           <w:shd w:val="clear" w:color="auto" w:fill="FFFFFF"/>
-          <w:lang w:val="en-US" w:eastAsia="es-MX"/>
-        </w:rPr>
-      </w:pPr>
+          <w:lang w:val="en-US"/>
+        </w:rPr>
+        <w:t>With the recent development of chemometric tools, analysis of silicon in</w:t>
+      </w:r>
+      <w:r>
+        <w:rPr>
+          <w:lang w:val="en-US"/>
+        </w:rPr>
+        <w:t xml:space="preserve"> complex matrices</w:t>
+      </w:r>
+      <w:r>
+        <w:rPr>
+          <w:lang w:val="en-US"/>
+        </w:rPr>
+        <w:t xml:space="preserve"> have been proved feasible.</w:t>
+      </w:r>
     </w:p>
     <w:p>
       <w:pPr>
-        <w:spacing w:line="240" w:lineRule="auto"/>
-      </w:pPr>
-      <w:r>
         <w:rPr>
           <w:color w:val="222222"/>
           <w:shd w:val="clear" w:color="auto" w:fill="FFFFFF"/>
-          <w:lang w:val="en-US" w:eastAsia="es-MX"/>
-        </w:rPr>
-        <w:t>In this work, we developed a nondestructive and cheap method for silicon determination using infrared spectroscopy and chemometr</w:t>
-      </w:r>
+          <w:lang w:val="en-US"/>
+        </w:rPr>
+      </w:pPr>
+    </w:p>
+    <w:p>
       <w:r>
         <w:rPr>
           <w:color w:val="222222"/>
           <w:shd w:val="clear" w:color="auto" w:fill="FFFFFF"/>
-          <w:lang w:val="en-US" w:eastAsia="es-MX"/>
-        </w:rPr>
-        <w:t>ics</w:t>
+          <w:lang w:val="en-US"/>
+        </w:rPr>
+        <w:t xml:space="preserve">In this work, we developed a method for silicon determination </w:t>
       </w:r>
       <w:r>
         <w:rPr>
           <w:color w:val="222222"/>
           <w:shd w:val="clear" w:color="auto" w:fill="FFFFFF"/>
-          <w:lang w:val="en-US" w:eastAsia="es-MX"/>
-        </w:rPr>
-        <w:t>.</w:t>
+          <w:lang w:val="en-US"/>
+        </w:rPr>
+        <w:t xml:space="preserve">in wheat leaves </w:t>
       </w:r>
       <w:r>
         <w:rPr>
           <w:color w:val="222222"/>
           <w:shd w:val="clear" w:color="auto" w:fill="FFFFFF"/>
-          <w:lang w:val="en-US" w:eastAsia="es-MX"/>
-        </w:rPr>
-        <w:t xml:space="preserve"> </w:t>
+          <w:lang w:val="en-US"/>
+        </w:rPr>
+        <w:t>using infrared spectroscopy and chemometr</w:t>
       </w:r>
       <w:r>
         <w:rPr>
           <w:color w:val="222222"/>
           <w:shd w:val="clear" w:color="auto" w:fill="FFFFFF"/>
-          <w:lang w:val="en-US" w:eastAsia="es-MX"/>
-        </w:rPr>
-        <w:t xml:space="preserve"> Dried wheat leaves grown in a greenhouse were analyzed by means of attenuated total reflection infrared spectroscopy (ATR-FTIR) and </w:t>
+          <w:lang w:val="en-US"/>
+        </w:rPr>
+        <w:t>ics</w:t>
+      </w:r>
+      <w:r>
+        <w:rPr>
+          <w:color w:val="222222"/>
+          <w:shd w:val="clear" w:color="auto" w:fill="FFFFFF"/>
+          <w:lang w:val="en-US"/>
+        </w:rPr>
+        <w:t>.</w:t>
+      </w:r>
+      <w:r>
+        <w:rPr>
+          <w:color w:val="222222"/>
+          <w:shd w:val="clear" w:color="auto" w:fill="FFFFFF"/>
+          <w:lang w:val="en-US"/>
+        </w:rPr>
+        <w:t xml:space="preserve"> </w:t>
+      </w:r>
+      <w:r>
+        <w:rPr>
+          <w:color w:val="222222"/>
+          <w:shd w:val="clear" w:color="auto" w:fill="FFFFFF"/>
+          <w:lang w:val="en-US"/>
+        </w:rPr>
+        <w:t xml:space="preserve"> Dried leaves grown in a greenhouse were analyzed by means of attenuated total reflection infrared spectroscopy (ATR-FTIR) and </w:t>
       </w:r>
       <w:r>
         <w:t xml:space="preserve">inductively coupled plasma-optical emission spectroscopy elemental analysis (ICP-OES). </w:t>
       </w:r>
     </w:p>
-    <w:p>
-      <w:pPr>
-        <w:spacing w:line="240" w:lineRule="auto"/>
-      </w:pPr>
-    </w:p>
-    <w:p>
-      <w:pPr>
-        <w:spacing w:line="240" w:lineRule="auto"/>
-      </w:pPr>
-      <w:r>
-        <w:t xml:space="preserve">A </w:t>
-      </w:r>
-      <w:r>
-        <w:t xml:space="preserve">series of models </w:t>
-      </w:r>
-      <w:r>
-        <w:t xml:space="preserve">based on multivariate ordinary least squares regression using </w:t>
-      </w:r>
-      <w:r>
-        <w:t xml:space="preserve">varying sets of </w:t>
+    <w:p/>
+    <w:p>
+      <w:r>
+        <w:t xml:space="preserve">A series of models based on multivariate ordinary least squares regression using varying sets of </w:t>
       </w:r>
       <w:r>
         <w:t>wave numbers</w:t>
       </w:r>
       <w:r>
-        <w:t xml:space="preserve"> selected by a genetic algorithm,</w:t>
-      </w:r>
-      <w:r>
-        <w:t xml:space="preserve"> was built using baseline corrected ATR-FTIR spectra from wheat leaves samples. </w:t>
+        <w:t xml:space="preserve"> selected by a genetic algorithm, was built using baseline corrected ATR-FTIR spectra from wheat leaves samples. </w:t>
       </w:r>
       <w:r>
         <w:t>Models built with these</w:t>
@@ -172,28 +228,10 @@
         <w:t xml:space="preserve"> sets </w:t>
       </w:r>
       <w:r>
-        <w:t xml:space="preserve">showed a powerful correlation </w:t>
-      </w:r>
-      <w:r>
-        <w:t xml:space="preserve">with the silicon content determined </w:t>
-      </w:r>
-      <w:r>
-        <w:t>by</w:t>
-      </w:r>
-      <w:r>
-        <w:t xml:space="preserve"> elemental analysis</w:t>
-      </w:r>
-      <w:r>
-        <w:t xml:space="preserve">. The performance in prediction of each </w:t>
-      </w:r>
-      <w:r>
-        <w:rPr>
-          <w:u w:val="single"/>
-        </w:rPr>
-        <w:t>model</w:t>
-      </w:r>
-      <w:r>
-        <w:t xml:space="preserve"> was assessed using repeated k-fold cross validation, showing a maximum error of prediction (RMSEP) of 0.1% wt</w:t>
+        <w:t xml:space="preserve">showed a powerful correlation with the silicon content determined by elemental analysis. The performance in prediction of </w:t>
+      </w:r>
+      <w:r>
+        <w:t>each model was assessed using repeated k-fold cross validation, showing a maximum error of prediction (RMSEP) of 0.1% wt</w:t>
       </w:r>
       <w:r>
         <w:t>.</w:t>
@@ -201,45 +239,18 @@
       <w:r>
         <w:t xml:space="preserve"> with minimum model complexity of 4 selected variables. </w:t>
       </w:r>
-      <w:proofErr w:type="gramStart"/>
-      <w:r>
-        <w:rPr>
-          <w:u w:val="single"/>
-        </w:rPr>
+      <w:r>
         <w:t>H</w:t>
       </w:r>
       <w:r>
-        <w:rPr>
-          <w:u w:val="single"/>
-        </w:rPr>
-        <w:t>owever</w:t>
-      </w:r>
-      <w:proofErr w:type="gramEnd"/>
-      <w:r>
-        <w:t xml:space="preserve"> a strong dependence on the matrix was noted when compared with other plant tissues</w:t>
+        <w:t>owever a strong dependence on the matrix was noted when compared with other plant tissues</w:t>
       </w:r>
       <w:r>
         <w:t>.</w:t>
       </w:r>
     </w:p>
-    <w:p>
-      <w:pPr>
-        <w:spacing w:line="240" w:lineRule="auto"/>
-      </w:pPr>
-    </w:p>
-    <w:p>
-      <w:pPr>
-        <w:spacing w:line="240" w:lineRule="auto"/>
-      </w:pPr>
-      <w:r>
-        <w:t>…</w:t>
-      </w:r>
-    </w:p>
-    <w:p>
-      <w:pPr>
-        <w:spacing w:line="240" w:lineRule="auto"/>
-      </w:pPr>
-    </w:p>
+    <w:p/>
+    <w:p/>
     <w:p>
       <w:pPr>
         <w:pStyle w:val="Bibliografa"/>
@@ -689,6 +700,7 @@
           <w:rFonts w:ascii="Times New Roman" w:hAnsi="Times New Roman" w:cs="Times New Roman"/>
           <w:sz w:val="24"/>
           <w:szCs w:val="24"/>
+          <w:lang w:val="en-US"/>
         </w:rPr>
       </w:pPr>
       <w:r>
@@ -739,87 +751,141 @@
         </w:rPr>
         <w:t xml:space="preserve"> </w:t>
       </w:r>
+      <w:r>
+        <w:rPr>
+          <w:rFonts w:ascii="Times New Roman" w:hAnsi="Times New Roman" w:cs="Times New Roman"/>
+          <w:iCs/>
+          <w:sz w:val="24"/>
+          <w:szCs w:val="24"/>
+          <w:lang w:val="en-US"/>
+        </w:rPr>
+        <w:t>Frontiers in Plant Science</w:t>
+      </w:r>
+      <w:r>
+        <w:rPr>
+          <w:rFonts w:ascii="Times New Roman" w:hAnsi="Times New Roman" w:cs="Times New Roman"/>
+          <w:sz w:val="24"/>
+          <w:szCs w:val="24"/>
+          <w:lang w:val="en-US"/>
+        </w:rPr>
+        <w:t xml:space="preserve"> </w:t>
+      </w:r>
+      <w:r>
+        <w:rPr>
+          <w:rFonts w:ascii="Times New Roman" w:hAnsi="Times New Roman" w:cs="Times New Roman"/>
+          <w:bCs/>
+          <w:sz w:val="24"/>
+          <w:szCs w:val="24"/>
+          <w:lang w:val="en-US"/>
+        </w:rPr>
+        <w:t>8</w:t>
+      </w:r>
+      <w:r>
+        <w:rPr>
+          <w:rFonts w:ascii="Times New Roman" w:hAnsi="Times New Roman" w:cs="Times New Roman"/>
+          <w:sz w:val="24"/>
+          <w:szCs w:val="24"/>
+          <w:lang w:val="en-US"/>
+        </w:rPr>
+        <w:t>, 438.</w:t>
+      </w:r>
+    </w:p>
+    <w:p>
+      <w:pPr>
+        <w:rPr>
+          <w:lang w:val="en-US"/>
+        </w:rPr>
+      </w:pPr>
+      <w:r>
+        <w:rPr>
+          <w:lang w:val="en-US"/>
+        </w:rPr>
+        <w:t>[</w:t>
+      </w:r>
+      <w:r>
+        <w:rPr>
+          <w:lang w:val="en-US"/>
+        </w:rPr>
+        <w:t>5</w:t>
+      </w:r>
+      <w:r>
+        <w:rPr>
+          <w:lang w:val="en-US"/>
+        </w:rPr>
+        <w:t>]</w:t>
+      </w:r>
+      <w:r>
+        <w:rPr>
+          <w:lang w:val="en-US"/>
+        </w:rPr>
+        <w:t xml:space="preserve"> </w:t>
+      </w:r>
       <w:proofErr w:type="spellStart"/>
       <w:r>
         <w:rPr>
-          <w:rFonts w:ascii="Times New Roman" w:hAnsi="Times New Roman" w:cs="Times New Roman"/>
+          <w:lang w:val="en-US"/>
+        </w:rPr>
+        <w:t>Melucci</w:t>
+      </w:r>
+      <w:proofErr w:type="spellEnd"/>
+      <w:r>
+        <w:rPr>
+          <w:lang w:val="en-US"/>
+        </w:rPr>
+        <w:t xml:space="preserve">, D. et al. (2019) </w:t>
+      </w:r>
+      <w:r>
+        <w:rPr>
+          <w:i/>
           <w:iCs/>
-          <w:sz w:val="24"/>
-          <w:szCs w:val="24"/>
-        </w:rPr>
-        <w:t>Frontiers</w:t>
-      </w:r>
-      <w:proofErr w:type="spellEnd"/>
-      <w:r>
-        <w:rPr>
-          <w:rFonts w:ascii="Times New Roman" w:hAnsi="Times New Roman" w:cs="Times New Roman"/>
-          <w:iCs/>
-          <w:sz w:val="24"/>
-          <w:szCs w:val="24"/>
-        </w:rPr>
-        <w:t xml:space="preserve"> in </w:t>
-      </w:r>
-      <w:proofErr w:type="spellStart"/>
-      <w:r>
-        <w:rPr>
-          <w:rFonts w:ascii="Times New Roman" w:hAnsi="Times New Roman" w:cs="Times New Roman"/>
-          <w:iCs/>
-          <w:sz w:val="24"/>
-          <w:szCs w:val="24"/>
-        </w:rPr>
-        <w:t>Plant</w:t>
-      </w:r>
-      <w:proofErr w:type="spellEnd"/>
-      <w:r>
-        <w:rPr>
-          <w:rFonts w:ascii="Times New Roman" w:hAnsi="Times New Roman" w:cs="Times New Roman"/>
-          <w:iCs/>
-          <w:sz w:val="24"/>
-          <w:szCs w:val="24"/>
+          <w:lang w:val="en-US"/>
+        </w:rPr>
+        <w:t>ATR-FTIR Spectroscopy, a New Non-Destructive Approach for the Quantitative Determination of Biogenic Silica in Marine Sediments</w:t>
+      </w:r>
+      <w:r>
+        <w:rPr>
+          <w:lang w:val="en-US"/>
+        </w:rPr>
+        <w:t xml:space="preserve">. Molecules </w:t>
+      </w:r>
+      <w:r>
+        <w:rPr>
+          <w:lang w:val="en-US"/>
+        </w:rPr>
+        <w:t>24, 3927</w:t>
+      </w:r>
+      <w:r>
+        <w:rPr>
+          <w:lang w:val="en-US"/>
+        </w:rPr>
+        <w:t>.</w:t>
+      </w:r>
+    </w:p>
+    <w:p>
+      <w:pPr>
+        <w:rPr>
+          <w:lang w:val="en-US"/>
+        </w:rPr>
+      </w:pPr>
+      <w:r>
+        <w:rPr>
+          <w:lang w:val="en-US"/>
         </w:rPr>
         <w:t xml:space="preserve"> </w:t>
       </w:r>
-      <w:proofErr w:type="spellStart"/>
-      <w:r>
-        <w:rPr>
-          <w:rFonts w:ascii="Times New Roman" w:hAnsi="Times New Roman" w:cs="Times New Roman"/>
-          <w:iCs/>
-          <w:sz w:val="24"/>
-          <w:szCs w:val="24"/>
-        </w:rPr>
-        <w:t>Science</w:t>
-      </w:r>
-      <w:proofErr w:type="spellEnd"/>
-      <w:r>
-        <w:rPr>
-          <w:rFonts w:ascii="Times New Roman" w:hAnsi="Times New Roman" w:cs="Times New Roman"/>
-          <w:sz w:val="24"/>
-          <w:szCs w:val="24"/>
-        </w:rPr>
-        <w:t xml:space="preserve"> </w:t>
-      </w:r>
-      <w:r>
-        <w:rPr>
-          <w:rFonts w:ascii="Times New Roman" w:hAnsi="Times New Roman" w:cs="Times New Roman"/>
-          <w:bCs/>
-          <w:sz w:val="24"/>
-          <w:szCs w:val="24"/>
-        </w:rPr>
-        <w:t>8</w:t>
-      </w:r>
-      <w:r>
-        <w:rPr>
-          <w:rFonts w:ascii="Times New Roman" w:hAnsi="Times New Roman" w:cs="Times New Roman"/>
-          <w:sz w:val="24"/>
-          <w:szCs w:val="24"/>
-        </w:rPr>
-        <w:t>, 438.</w:t>
-      </w:r>
     </w:p>
     <w:p>
       <w:pPr>
-        <w:spacing w:line="240" w:lineRule="auto"/>
+        <w:rPr>
+          <w:lang w:val="en-US"/>
+        </w:rPr>
       </w:pPr>
+      <w:r>
+        <w:rPr>
+          <w:lang w:val="en-US"/>
+        </w:rPr>
+        <w:t xml:space="preserve">  </w:t>
+      </w:r>
     </w:p>
     <w:p>
       <w:pPr>
@@ -830,10 +896,34 @@
         </w:rPr>
       </w:pPr>
     </w:p>
-    <w:p/>
-    <w:p/>
-    <w:p/>
-    <w:p/>
+    <w:p>
+      <w:pPr>
+        <w:rPr>
+          <w:lang w:val="en-US"/>
+        </w:rPr>
+      </w:pPr>
+    </w:p>
+    <w:p>
+      <w:pPr>
+        <w:rPr>
+          <w:lang w:val="en-US"/>
+        </w:rPr>
+      </w:pPr>
+    </w:p>
+    <w:p>
+      <w:pPr>
+        <w:rPr>
+          <w:lang w:val="en-US"/>
+        </w:rPr>
+      </w:pPr>
+    </w:p>
+    <w:p>
+      <w:pPr>
+        <w:rPr>
+          <w:lang w:val="en-US"/>
+        </w:rPr>
+      </w:pPr>
+    </w:p>
     <w:sectPr>
       <w:pgSz w:w="12240" w:h="15840"/>
       <w:pgMar w:top="1417" w:right="1701" w:bottom="1417" w:left="1701" w:header="708" w:footer="708" w:gutter="0"/>
@@ -1238,13 +1328,10 @@
   <w:style w:type="paragraph" w:default="1" w:styleId="Normal">
     <w:name w:val="Normal"/>
     <w:qFormat/>
-    <w:rsid w:val="00FD088C"/>
-    <w:pPr>
-      <w:spacing w:line="360" w:lineRule="auto"/>
-    </w:pPr>
+    <w:rsid w:val="00156769"/>
     <w:rPr>
       <w:rFonts w:ascii="Times New Roman" w:eastAsia="Times New Roman" w:hAnsi="Times New Roman" w:cs="Times New Roman"/>
-      <w:lang w:val="en-GB" w:eastAsia="da-DK"/>
+      <w:lang w:eastAsia="es-MX"/>
     </w:rPr>
   </w:style>
   <w:style w:type="character" w:default="1" w:styleId="Fuentedeprrafopredeter">
@@ -1305,7 +1392,7 @@
       <w:rFonts w:asciiTheme="minorHAnsi" w:eastAsiaTheme="minorHAnsi" w:hAnsiTheme="minorHAnsi" w:cstheme="minorBidi"/>
       <w:sz w:val="22"/>
       <w:szCs w:val="22"/>
-      <w:lang w:val="es-CO" w:eastAsia="en-US"/>
+      <w:lang w:eastAsia="en-US"/>
     </w:rPr>
   </w:style>
 </w:styles>

</xml_diff>